<commit_message>
Nałożenie na siebie wyników z Testu drugiego z drugiego zadania oraz wnioski
</commit_message>
<xml_diff>
--- a/Sprawozdanie.docx
+++ b/Sprawozdanie.docx
@@ -212,6 +212,12 @@
           <w:lang w:val="pl-PL"/>
         </w:rPr>
       </w:r>
+      <w:r>
+        <w:rPr>
+          <w:highlight w:val="none"/>
+          <w:lang w:val="pl-PL"/>
+        </w:rPr>
+      </w:r>
     </w:p>
     <w:p>
       <w:pPr>
@@ -316,6 +322,11 @@
           <w:highlight w:val="none"/>
         </w:rPr>
       </w:r>
+      <w:r>
+        <w:rPr>
+          <w:highlight w:val="none"/>
+        </w:rPr>
+      </w:r>
     </w:p>
     <w:p>
       <w:pPr>
@@ -431,7 +442,6 @@
       </w:r>
       <w:r>
         <w:rPr>
-          <w:highlight w:val="none"/>
           <w:lang w:val="pl-PL"/>
         </w:rPr>
       </w:r>
@@ -487,6 +497,12 @@
           <w:lang w:val="pl-PL"/>
         </w:rPr>
         <w:t xml:space="preserve">Wersja Alt High</w:t>
+      </w:r>
+      <w:r>
+        <w:rPr>
+          <w:highlight w:val="none"/>
+          <w:lang w:val="pl-PL"/>
+        </w:rPr>
       </w:r>
       <w:r>
         <w:rPr>
@@ -616,6 +632,12 @@
           <w:lang w:val="pl-PL"/>
         </w:rPr>
       </w:r>
+      <w:r>
+        <w:rPr>
+          <w:highlight w:val="none"/>
+          <w:lang w:val="pl-PL"/>
+        </w:rPr>
+      </w:r>
     </w:p>
     <w:p>
       <w:pPr>
@@ -840,6 +862,11 @@
           <w:highlight w:val="none"/>
         </w:rPr>
       </w:r>
+      <w:r>
+        <w:rPr>
+          <w:highlight w:val="none"/>
+        </w:rPr>
+      </w:r>
     </w:p>
     <w:p>
       <w:pPr>
@@ -857,6 +884,12 @@
           <w:lang w:val="pl-PL"/>
         </w:rPr>
         <w:t xml:space="preserve">W rogu</w:t>
+      </w:r>
+      <w:r>
+        <w:rPr>
+          <w:highlight w:val="none"/>
+          <w:lang w:val="pl-PL"/>
+        </w:rPr>
       </w:r>
       <w:r>
         <w:rPr>
@@ -968,10 +1001,193 @@
     <w:p>
       <w:pPr>
         <w:pBdr/>
+        <w:shd w:val="nil" w:color="auto"/>
+        <w:spacing/>
+        <w:ind/>
+        <w:rPr>
+          <w:highlight w:val="none"/>
+          <w:lang w:val="pl-PL"/>
+        </w:rPr>
+      </w:pPr>
+      <w:r>
+        <w:rPr>
+          <w:highlight w:val="none"/>
+          <w:lang w:val="pl-PL"/>
+        </w:rPr>
+        <w:br w:type="page" w:clear="all"/>
+      </w:r>
+      <w:r>
+        <w:rPr>
+          <w:highlight w:val="none"/>
+          <w:lang w:val="pl-PL"/>
+        </w:rPr>
+      </w:r>
+    </w:p>
+    <w:p>
+      <w:pPr>
+        <w:pBdr/>
+        <w:shd w:val="nil" w:color="000000"/>
+        <w:spacing/>
+        <w:ind/>
+        <w:rPr>
+          <w:highlight w:val="none"/>
+          <w:lang w:val="pl-PL" w:bidi="pl-PL"/>
+        </w:rPr>
+      </w:pPr>
+      <w:r>
+        <w:rPr>
+          <w:highlight w:val="none"/>
+          <w:lang w:val="pl-PL" w:bidi="pl-PL"/>
+        </w:rPr>
+        <w:t xml:space="preserve">Nałożone na siebie wykresy</w:t>
+      </w:r>
+      <w:r>
+        <w:rPr>
+          <w:highlight w:val="none"/>
+          <w:lang w:val="pl-PL"/>
+        </w:rPr>
+      </w:r>
+    </w:p>
+    <w:p>
+      <w:pPr>
+        <w:pBdr/>
+        <w:shd w:val="nil" w:color="000000"/>
+        <w:spacing/>
+        <w:ind/>
+        <w:rPr>
+          <w:highlight w:val="none"/>
+          <w:lang w:val="pl-PL" w:bidi="pl-PL"/>
+        </w:rPr>
+      </w:pPr>
+      <w:r>
+        <w:rPr>
+          <w:highlight w:val="none"/>
+          <w:lang w:val="pl-PL" w:bidi="pl-PL"/>
+        </w:rPr>
+      </w:r>
+      <w:r>
+        <mc:AlternateContent>
+          <mc:Choice Requires="wpg">
+            <w:drawing>
+              <wp:inline xmlns:wp="http://schemas.openxmlformats.org/drawingml/2006/wordprocessingDrawing" distT="0" distB="0" distL="0" distR="0">
+                <wp:extent cx="5943600" cy="2195180"/>
+                <wp:effectExtent l="0" t="0" r="0" b="0"/>
+                <wp:docPr id="7" name=""/>
+                <wp:cNvGraphicFramePr>
+                  <a:graphicFrameLocks xmlns:a="http://schemas.openxmlformats.org/drawingml/2006/main" noChangeAspect="1"/>
+                </wp:cNvGraphicFramePr>
+                <a:graphic xmlns:a="http://schemas.openxmlformats.org/drawingml/2006/main">
+                  <a:graphicData uri="http://schemas.openxmlformats.org/drawingml/2006/picture">
+                    <pic:pic xmlns:pic="http://schemas.openxmlformats.org/drawingml/2006/picture">
+                      <pic:nvPicPr>
+                        <pic:cNvPr id="94004604" name=""/>
+                        <pic:cNvPicPr>
+                          <a:picLocks noChangeAspect="1"/>
+                        </pic:cNvPicPr>
+                        <pic:nvPr/>
+                      </pic:nvPicPr>
+                      <pic:blipFill rotWithShape="1">
+                        <a:blip r:embed="rId15"/>
+                        <a:stretch/>
+                      </pic:blipFill>
+                      <pic:spPr bwMode="auto">
+                        <a:xfrm>
+                          <a:off x="0" y="0"/>
+                          <a:ext cx="5943599" cy="2195179"/>
+                        </a:xfrm>
+                        <a:prstGeom prst="rect">
+                          <a:avLst/>
+                        </a:prstGeom>
+                      </pic:spPr>
+                    </pic:pic>
+                  </a:graphicData>
+                </a:graphic>
+              </wp:inline>
+            </w:drawing>
+          </mc:Choice>
+          <mc:Fallback>
+            <w:pict>
+              <v:shapetype id="_x0000_t75" coordsize="21600,21600" o:spt="75" o:preferrelative="t" path="m@4@5l@4@11@9@11@9@5xe" filled="f" stroked="f">
+                <v:stroke joinstyle="miter"/>
+                <v:formulas>
+                  <v:f eqn="if lineDrawn pixelLineWidth 0"/>
+                  <v:f eqn="sum @0 1 0"/>
+                  <v:f eqn="sum 0 0 @1"/>
+                  <v:f eqn="prod @2 1 2"/>
+                  <v:f eqn="prod @3 21600 pixelWidth"/>
+                  <v:f eqn="prod @3 21600 pixelHeight"/>
+                  <v:f eqn="sum @0 0 1"/>
+                  <v:f eqn="prod @6 1 2"/>
+                  <v:f eqn="prod @7 21600 pixelWidth"/>
+                  <v:f eqn="sum @8 21600 0"/>
+                  <v:f eqn="prod @7 21600 pixelHeight"/>
+                  <v:f eqn="sum @10 21600 0"/>
+                </v:formulas>
+                <v:path o:extrusionok="f" gradientshapeok="t" o:connecttype="rect"/>
+                <o:lock v:ext="edit" aspectratio="t"/>
+              </v:shapetype>
+              <v:shape id="_x0000_i6" o:spid="_x0000_s6" type="#_x0000_t75" style="width:468.00pt;height:172.85pt;mso-wrap-distance-left:0.00pt;mso-wrap-distance-top:0.00pt;mso-wrap-distance-right:0.00pt;mso-wrap-distance-bottom:0.00pt;z-index:1;" stroked="false">
+                <v:imagedata r:id="rId15" o:title=""/>
+                <o:lock v:ext="edit" rotation="t"/>
+              </v:shape>
+            </w:pict>
+          </mc:Fallback>
+        </mc:AlternateContent>
+      </w:r>
+      <w:r>
+        <w:rPr>
+          <w:highlight w:val="none"/>
+          <w:lang w:val="pl-PL" w:bidi="pl-PL"/>
+        </w:rPr>
+      </w:r>
+      <w:r>
+        <w:rPr>
+          <w:highlight w:val="none"/>
+          <w:lang w:val="pl-PL" w:bidi="pl-PL"/>
+        </w:rPr>
+      </w:r>
+      <w:r>
+        <w:rPr>
+          <w:highlight w:val="none"/>
+          <w:lang w:val="pl-PL"/>
+        </w:rPr>
+      </w:r>
+    </w:p>
+    <w:p>
+      <w:pPr>
+        <w:pBdr/>
         <w:shd w:val="nil"/>
         <w:spacing/>
         <w:ind/>
-        <w:rPr/>
+        <w:rPr>
+          <w:highlight w:val="none"/>
+          <w:lang w:val="pl-PL"/>
+        </w:rPr>
+      </w:pPr>
+      <w:r>
+        <w:rPr>
+          <w:highlight w:val="none"/>
+          <w:lang w:val="pl-PL"/>
+        </w:rPr>
+        <w:t xml:space="preserve">Jak widać pomiary w rogu powodują znacznie wyższy poziom głośności od pomiarów przy ścianie. Widmo w pasmach oktawowych wydaje się być bardzo zbliżone w obydwu przypadkach. Najbardziej widoczna różnica jest „widoczna” dla niskich częstotliwości z zakresu od 100 do 160 Hz. Tłumaczyło by to moje subiektywne wrażenia z pierwszego testu.</w:t>
+      </w:r>
+      <w:r>
+        <w:rPr>
+          <w:highlight w:val="none"/>
+          <w:lang w:val="pl-PL"/>
+        </w:rPr>
+      </w:r>
+    </w:p>
+    <w:p>
+      <w:pPr>
+        <w:pBdr/>
+        <w:shd w:val="nil"/>
+        <w:spacing/>
+        <w:ind/>
+        <w:rPr>
+          <w:highlight w:val="none"/>
+          <w:lang w:val="pl-PL"/>
+        </w:rPr>
       </w:pPr>
       <w:r>
         <w:rPr>
@@ -992,6 +1208,30 @@
           <w:lang w:val="pl-PL"/>
         </w:rPr>
       </w:r>
+      <w:r>
+        <w:rPr>
+          <w:highlight w:val="none"/>
+          <w:lang w:val="pl-PL" w:bidi="pl-PL"/>
+        </w:rPr>
+      </w:r>
+      <w:r>
+        <w:rPr>
+          <w:highlight w:val="none"/>
+          <w:lang w:val="pl-PL" w:bidi="pl-PL"/>
+        </w:rPr>
+      </w:r>
+      <w:r>
+        <w:rPr>
+          <w:highlight w:val="none"/>
+          <w:lang w:val="pl-PL"/>
+        </w:rPr>
+      </w:r>
+      <w:r>
+        <w:rPr>
+          <w:highlight w:val="none"/>
+          <w:lang w:val="pl-PL"/>
+        </w:rPr>
+      </w:r>
     </w:p>
     <w:p>
       <w:pPr>
@@ -1016,6 +1256,12 @@
           <w:lang w:val="pl-PL"/>
         </w:rPr>
       </w:r>
+      <w:r>
+        <w:rPr>
+          <w:highlight w:val="none"/>
+          <w:lang w:val="pl-PL"/>
+        </w:rPr>
+      </w:r>
     </w:p>
     <w:p>
       <w:pPr>
@@ -1035,18 +1281,13 @@
       </w:r>
       <w:r>
         <w:rPr>
-          <w:highlight w:val="none"/>
-          <w:lang w:val="pl-PL" w:bidi="pl-PL"/>
+          <w:lang w:val="pl-PL"/>
         </w:rPr>
       </w:r>
       <w:r>
         <w:rPr>
+          <w:highlight w:val="none"/>
           <w:lang w:val="pl-PL" w:bidi="pl-PL"/>
-        </w:rPr>
-      </w:r>
-      <w:r>
-        <w:rPr>
-          <w:lang w:val="pl-PL"/>
         </w:rPr>
       </w:r>
     </w:p>
@@ -1071,7 +1312,7 @@
               <wp:inline xmlns:wp="http://schemas.openxmlformats.org/drawingml/2006/wordprocessingDrawing" distT="0" distB="0" distL="0" distR="0">
                 <wp:extent cx="2825868" cy="3769001"/>
                 <wp:effectExtent l="0" t="0" r="0" b="0"/>
-                <wp:docPr id="7" name=""/>
+                <wp:docPr id="8" name=""/>
                 <wp:cNvGraphicFramePr>
                   <a:graphicFrameLocks xmlns:a="http://schemas.openxmlformats.org/drawingml/2006/main" noChangeAspect="1"/>
                 </wp:cNvGraphicFramePr>
@@ -1086,7 +1327,7 @@
                         <pic:nvPr/>
                       </pic:nvPicPr>
                       <pic:blipFill rotWithShape="1">
-                        <a:blip r:embed="rId15"/>
+                        <a:blip r:embed="rId16"/>
                         <a:stretch/>
                       </pic:blipFill>
                       <pic:spPr bwMode="auto">
@@ -1125,8 +1366,8 @@
                 <v:path o:extrusionok="f" gradientshapeok="t" o:connecttype="rect"/>
                 <o:lock v:ext="edit" aspectratio="t"/>
               </v:shapetype>
-              <v:shape id="_x0000_i6" o:spid="_x0000_s6" type="#_x0000_t75" style="width:222.51pt;height:296.77pt;mso-wrap-distance-left:0.00pt;mso-wrap-distance-top:0.00pt;mso-wrap-distance-right:0.00pt;mso-wrap-distance-bottom:0.00pt;rotation:0;z-index:1;" stroked="false">
-                <v:imagedata r:id="rId15" o:title=""/>
+              <v:shape id="_x0000_i7" o:spid="_x0000_s7" type="#_x0000_t75" style="width:222.51pt;height:296.77pt;mso-wrap-distance-left:0.00pt;mso-wrap-distance-top:0.00pt;mso-wrap-distance-right:0.00pt;mso-wrap-distance-bottom:0.00pt;rotation:0;z-index:1;" stroked="false">
+                <v:imagedata r:id="rId16" o:title=""/>
                 <o:lock v:ext="edit" rotation="t"/>
               </v:shape>
             </w:pict>
@@ -1144,7 +1385,7 @@
               <wp:inline xmlns:wp="http://schemas.openxmlformats.org/drawingml/2006/wordprocessingDrawing" distT="0" distB="0" distL="0" distR="0">
                 <wp:extent cx="2828519" cy="3769001"/>
                 <wp:effectExtent l="0" t="0" r="0" b="0"/>
-                <wp:docPr id="8" name=""/>
+                <wp:docPr id="9" name=""/>
                 <wp:cNvGraphicFramePr>
                   <a:graphicFrameLocks xmlns:a="http://schemas.openxmlformats.org/drawingml/2006/main" noChangeAspect="1"/>
                 </wp:cNvGraphicFramePr>
@@ -1159,7 +1400,7 @@
                         <pic:nvPr/>
                       </pic:nvPicPr>
                       <pic:blipFill rotWithShape="1">
-                        <a:blip r:embed="rId16"/>
+                        <a:blip r:embed="rId17"/>
                         <a:stretch/>
                       </pic:blipFill>
                       <pic:spPr bwMode="auto">
@@ -1198,8 +1439,8 @@
                 <v:path o:extrusionok="f" gradientshapeok="t" o:connecttype="rect"/>
                 <o:lock v:ext="edit" aspectratio="t"/>
               </v:shapetype>
-              <v:shape id="_x0000_i7" o:spid="_x0000_s7" type="#_x0000_t75" style="width:222.72pt;height:296.77pt;mso-wrap-distance-left:0.00pt;mso-wrap-distance-top:0.00pt;mso-wrap-distance-right:0.00pt;mso-wrap-distance-bottom:0.00pt;rotation:0;z-index:1;" stroked="false">
-                <v:imagedata r:id="rId16" o:title=""/>
+              <v:shape id="_x0000_i8" o:spid="_x0000_s8" type="#_x0000_t75" style="width:222.72pt;height:296.77pt;mso-wrap-distance-left:0.00pt;mso-wrap-distance-top:0.00pt;mso-wrap-distance-right:0.00pt;mso-wrap-distance-bottom:0.00pt;rotation:0;z-index:1;" stroked="false">
+                <v:imagedata r:id="rId17" o:title=""/>
                 <o:lock v:ext="edit" rotation="t"/>
               </v:shape>
             </w:pict>
@@ -1208,79 +1449,13 @@
       </w:r>
       <w:r>
         <w:rPr>
-          <w:highlight w:val="none"/>
-          <w:lang w:val="pl-PL" w:bidi="pl-PL"/>
+          <w:lang w:val="pl-PL"/>
         </w:rPr>
       </w:r>
       <w:r>
         <w:rPr>
           <w:highlight w:val="none"/>
           <w:lang w:val="pl-PL" w:bidi="pl-PL"/>
-        </w:rPr>
-      </w:r>
-      <w:r>
-        <w:rPr>
-          <w:highlight w:val="none"/>
-          <w:lang w:val="pl-PL" w:bidi="pl-PL"/>
-        </w:rPr>
-      </w:r>
-      <w:r>
-        <w:rPr>
-          <w:highlight w:val="none"/>
-          <w:lang w:val="pl-PL" w:bidi="pl-PL"/>
-        </w:rPr>
-      </w:r>
-      <w:r>
-        <w:rPr>
-          <w:highlight w:val="none"/>
-          <w:lang w:val="pl-PL" w:bidi="pl-PL"/>
-        </w:rPr>
-      </w:r>
-      <w:r>
-        <w:rPr>
-          <w:highlight w:val="none"/>
-          <w:lang w:val="pl-PL" w:bidi="pl-PL"/>
-        </w:rPr>
-      </w:r>
-      <w:r>
-        <w:rPr>
-          <w:highlight w:val="none"/>
-          <w:lang w:val="pl-PL" w:bidi="pl-PL"/>
-        </w:rPr>
-      </w:r>
-      <w:r>
-        <w:rPr>
-          <w:highlight w:val="none"/>
-          <w:lang w:val="pl-PL" w:bidi="pl-PL"/>
-        </w:rPr>
-      </w:r>
-      <w:r>
-        <w:rPr>
-          <w:highlight w:val="none"/>
-          <w:lang w:val="pl-PL" w:bidi="pl-PL"/>
-        </w:rPr>
-      </w:r>
-      <w:r>
-        <w:rPr>
-          <w:highlight w:val="none"/>
-          <w:lang w:val="pl-PL" w:bidi="pl-PL"/>
-        </w:rPr>
-      </w:r>
-      <w:r>
-        <w:rPr>
-          <w:highlight w:val="none"/>
-          <w:lang w:val="pl-PL" w:bidi="pl-PL"/>
-        </w:rPr>
-      </w:r>
-      <w:r>
-        <w:rPr>
-          <w:highlight w:val="none"/>
-          <w:lang w:val="pl-PL" w:bidi="pl-PL"/>
-        </w:rPr>
-      </w:r>
-      <w:r>
-        <w:rPr>
-          <w:lang w:val="pl-PL"/>
         </w:rPr>
       </w:r>
     </w:p>
@@ -1307,6 +1482,12 @@
           <w:lang w:val="pl-PL"/>
         </w:rPr>
       </w:r>
+      <w:r>
+        <w:rPr>
+          <w:highlight w:val="none"/>
+          <w:lang w:val="pl-PL" w:bidi="pl-PL"/>
+        </w:rPr>
+      </w:r>
     </w:p>
     <w:p>
       <w:pPr>
@@ -1329,7 +1510,7 @@
               <wp:inline xmlns:wp="http://schemas.openxmlformats.org/drawingml/2006/wordprocessingDrawing" distT="0" distB="0" distL="0" distR="0">
                 <wp:extent cx="3519000" cy="2639250"/>
                 <wp:effectExtent l="0" t="0" r="0" b="0"/>
-                <wp:docPr id="9" name=""/>
+                <wp:docPr id="10" name=""/>
                 <wp:cNvGraphicFramePr>
                   <a:graphicFrameLocks xmlns:a="http://schemas.openxmlformats.org/drawingml/2006/main" noChangeAspect="1"/>
                 </wp:cNvGraphicFramePr>
@@ -1344,7 +1525,7 @@
                         <pic:nvPr/>
                       </pic:nvPicPr>
                       <pic:blipFill rotWithShape="1">
-                        <a:blip r:embed="rId17"/>
+                        <a:blip r:embed="rId18"/>
                         <a:stretch/>
                       </pic:blipFill>
                       <pic:spPr bwMode="auto">
@@ -1383,15 +1564,14 @@
                 <v:path o:extrusionok="f" gradientshapeok="t" o:connecttype="rect"/>
                 <o:lock v:ext="edit" aspectratio="t"/>
               </v:shapetype>
-              <v:shape id="_x0000_i8" o:spid="_x0000_s8" type="#_x0000_t75" style="width:277.09pt;height:207.81pt;mso-wrap-distance-left:0.00pt;mso-wrap-distance-top:0.00pt;mso-wrap-distance-right:0.00pt;mso-wrap-distance-bottom:0.00pt;z-index:1;" stroked="false">
-                <v:imagedata r:id="rId17" o:title=""/>
+              <v:shape id="_x0000_i9" o:spid="_x0000_s9" type="#_x0000_t75" style="width:277.09pt;height:207.81pt;mso-wrap-distance-left:0.00pt;mso-wrap-distance-top:0.00pt;mso-wrap-distance-right:0.00pt;mso-wrap-distance-bottom:0.00pt;z-index:1;" stroked="false">
+                <v:imagedata r:id="rId18" o:title=""/>
                 <o:lock v:ext="edit" rotation="t"/>
               </v:shape>
             </w:pict>
           </mc:Fallback>
         </mc:AlternateContent>
       </w:r>
-      <w:r/>
       <w:r>
         <w:rPr>
           <w:highlight w:val="none"/>
@@ -1437,7 +1617,6 @@
         </w:rPr>
         <w:t xml:space="preserve">≈</w:t>
       </w:r>
-      <w:r/>
       <w:r>
         <w:rPr>
           <w:highlight w:val="none"/>
@@ -1459,11 +1638,17 @@
           <w:vertAlign w:val="superscript"/>
         </w:rPr>
       </w:r>
+      <w:r>
+        <w:rPr>
+          <w:highlight w:val="none"/>
+          <w:vertAlign w:val="superscript"/>
+        </w:rPr>
+      </w:r>
     </w:p>
     <w:p>
       <w:pPr>
         <w:pBdr/>
-        <w:shd w:val="nil"/>
+        <w:shd w:val="nil" w:color="auto"/>
         <w:spacing/>
         <w:ind/>
         <w:rPr>
@@ -1482,7 +1667,7 @@
               <wp:inline xmlns:wp="http://schemas.openxmlformats.org/drawingml/2006/wordprocessingDrawing" distT="0" distB="0" distL="0" distR="0">
                 <wp:extent cx="5943600" cy="7634524"/>
                 <wp:effectExtent l="0" t="0" r="0" b="0"/>
-                <wp:docPr id="10" name=""/>
+                <wp:docPr id="11" name=""/>
                 <wp:cNvGraphicFramePr>
                   <a:graphicFrameLocks xmlns:a="http://schemas.openxmlformats.org/drawingml/2006/main" noChangeAspect="1"/>
                 </wp:cNvGraphicFramePr>
@@ -1497,7 +1682,7 @@
                         <pic:nvPr/>
                       </pic:nvPicPr>
                       <pic:blipFill rotWithShape="1">
-                        <a:blip r:embed="rId18"/>
+                        <a:blip r:embed="rId19"/>
                         <a:stretch/>
                       </pic:blipFill>
                       <pic:spPr bwMode="auto">
@@ -1536,8 +1721,8 @@
                 <v:path o:extrusionok="f" gradientshapeok="t" o:connecttype="rect"/>
                 <o:lock v:ext="edit" aspectratio="t"/>
               </v:shapetype>
-              <v:shape id="_x0000_i9" o:spid="_x0000_s9" type="#_x0000_t75" style="width:468.00pt;height:601.14pt;mso-wrap-distance-left:0.00pt;mso-wrap-distance-top:0.00pt;mso-wrap-distance-right:0.00pt;mso-wrap-distance-bottom:0.00pt;z-index:1;" stroked="false">
-                <v:imagedata r:id="rId18" o:title=""/>
+              <v:shape id="_x0000_i10" o:spid="_x0000_s10" type="#_x0000_t75" style="width:468.00pt;height:601.14pt;mso-wrap-distance-left:0.00pt;mso-wrap-distance-top:0.00pt;mso-wrap-distance-right:0.00pt;mso-wrap-distance-bottom:0.00pt;z-index:1;" stroked="false">
+                <v:imagedata r:id="rId19" o:title=""/>
                 <o:lock v:ext="edit" rotation="t"/>
               </v:shape>
             </w:pict>
@@ -1584,6 +1769,12 @@
           <w:lang w:val="pl-PL" w:bidi="pl-PL"/>
         </w:rPr>
       </w:r>
+      <w:r>
+        <w:rPr>
+          <w:highlight w:val="none"/>
+          <w:lang w:val="pl-PL" w:bidi="pl-PL"/>
+        </w:rPr>
+      </w:r>
     </w:p>
     <w:p>
       <w:pPr>
@@ -1636,7 +1827,7 @@
               <wp:inline xmlns:wp="http://schemas.openxmlformats.org/drawingml/2006/wordprocessingDrawing" distT="0" distB="0" distL="0" distR="0">
                 <wp:extent cx="4543425" cy="3381375"/>
                 <wp:effectExtent l="0" t="0" r="0" b="0"/>
-                <wp:docPr id="11" name=""/>
+                <wp:docPr id="12" name=""/>
                 <wp:cNvGraphicFramePr>
                   <a:graphicFrameLocks xmlns:a="http://schemas.openxmlformats.org/drawingml/2006/main" noChangeAspect="1"/>
                 </wp:cNvGraphicFramePr>
@@ -1651,7 +1842,7 @@
                         <pic:nvPr/>
                       </pic:nvPicPr>
                       <pic:blipFill rotWithShape="1">
-                        <a:blip r:embed="rId19"/>
+                        <a:blip r:embed="rId20"/>
                         <a:stretch/>
                       </pic:blipFill>
                       <pic:spPr bwMode="auto">
@@ -1690,8 +1881,8 @@
                 <v:path o:extrusionok="f" gradientshapeok="t" o:connecttype="rect"/>
                 <o:lock v:ext="edit" aspectratio="t"/>
               </v:shapetype>
-              <v:shape id="_x0000_i10" o:spid="_x0000_s10" type="#_x0000_t75" style="width:357.75pt;height:266.25pt;mso-wrap-distance-left:0.00pt;mso-wrap-distance-top:0.00pt;mso-wrap-distance-right:0.00pt;mso-wrap-distance-bottom:0.00pt;z-index:1;" stroked="false">
-                <v:imagedata r:id="rId19" o:title=""/>
+              <v:shape id="_x0000_i11" o:spid="_x0000_s11" type="#_x0000_t75" style="width:357.75pt;height:266.25pt;mso-wrap-distance-left:0.00pt;mso-wrap-distance-top:0.00pt;mso-wrap-distance-right:0.00pt;mso-wrap-distance-bottom:0.00pt;z-index:1;" stroked="false">
+                <v:imagedata r:id="rId20" o:title=""/>
                 <o:lock v:ext="edit" rotation="t"/>
               </v:shape>
             </w:pict>
@@ -1703,6 +1894,11 @@
           <w:lang w:val="pl-PL"/>
         </w:rPr>
       </w:r>
+      <w:r>
+        <w:rPr>
+          <w:highlight w:val="none"/>
+        </w:rPr>
+      </w:r>
     </w:p>
     <w:p>
       <w:pPr>
@@ -1724,6 +1920,12 @@
       <w:r>
         <w:rPr>
           <w:lang w:val="pl-PL"/>
+        </w:rPr>
+      </w:r>
+      <w:r>
+        <w:rPr>
+          <w:highlight w:val="none"/>
+          <w:lang w:val="pl-PL" w:bidi="pl-PL"/>
         </w:rPr>
       </w:r>
     </w:p>
@@ -1750,7 +1952,7 @@
               <wp:inline xmlns:wp="http://schemas.openxmlformats.org/drawingml/2006/wordprocessingDrawing" distT="0" distB="0" distL="0" distR="0">
                 <wp:extent cx="4976850" cy="3703830"/>
                 <wp:effectExtent l="0" t="0" r="0" b="0"/>
-                <wp:docPr id="12" name=""/>
+                <wp:docPr id="13" name=""/>
                 <wp:cNvGraphicFramePr>
                   <a:graphicFrameLocks xmlns:a="http://schemas.openxmlformats.org/drawingml/2006/main" noChangeAspect="1"/>
                 </wp:cNvGraphicFramePr>
@@ -1765,7 +1967,7 @@
                         <pic:nvPr/>
                       </pic:nvPicPr>
                       <pic:blipFill rotWithShape="1">
-                        <a:blip r:embed="rId20"/>
+                        <a:blip r:embed="rId21"/>
                         <a:stretch/>
                       </pic:blipFill>
                       <pic:spPr bwMode="auto">
@@ -1804,8 +2006,8 @@
                 <v:path o:extrusionok="f" gradientshapeok="t" o:connecttype="rect"/>
                 <o:lock v:ext="edit" aspectratio="t"/>
               </v:shapetype>
-              <v:shape id="_x0000_i11" o:spid="_x0000_s11" type="#_x0000_t75" style="width:391.88pt;height:291.64pt;mso-wrap-distance-left:0.00pt;mso-wrap-distance-top:0.00pt;mso-wrap-distance-right:0.00pt;mso-wrap-distance-bottom:0.00pt;z-index:1;" stroked="false">
-                <v:imagedata r:id="rId20" o:title=""/>
+              <v:shape id="_x0000_i12" o:spid="_x0000_s12" type="#_x0000_t75" style="width:391.88pt;height:291.64pt;mso-wrap-distance-left:0.00pt;mso-wrap-distance-top:0.00pt;mso-wrap-distance-right:0.00pt;mso-wrap-distance-bottom:0.00pt;z-index:1;" stroked="false">
+                <v:imagedata r:id="rId21" o:title=""/>
                 <o:lock v:ext="edit" rotation="t"/>
               </v:shape>
             </w:pict>
@@ -1814,19 +2016,13 @@
       </w:r>
       <w:r>
         <w:rPr>
-          <w:highlight w:val="none"/>
-          <w:lang w:val="pl-PL" w:bidi="pl-PL"/>
+          <w:lang w:val="pl-PL"/>
         </w:rPr>
       </w:r>
       <w:r>
         <w:rPr>
           <w:highlight w:val="none"/>
           <w:lang w:val="pl-PL" w:bidi="pl-PL"/>
-        </w:rPr>
-      </w:r>
-      <w:r>
-        <w:rPr>
-          <w:lang w:val="pl-PL"/>
         </w:rPr>
       </w:r>
     </w:p>
@@ -1858,6 +2054,12 @@
           <w:lang w:val="pl-PL"/>
         </w:rPr>
       </w:r>
+      <w:r>
+        <w:rPr>
+          <w:highlight w:val="none"/>
+          <w:lang w:val="pl-PL" w:bidi="pl-PL"/>
+        </w:rPr>
+      </w:r>
     </w:p>
     <w:p>
       <w:pPr>
@@ -1882,7 +2084,7 @@
               <wp:inline xmlns:wp="http://schemas.openxmlformats.org/drawingml/2006/wordprocessingDrawing" distT="0" distB="0" distL="0" distR="0">
                 <wp:extent cx="1849475" cy="3584859"/>
                 <wp:effectExtent l="0" t="0" r="0" b="0"/>
-                <wp:docPr id="13" name=""/>
+                <wp:docPr id="14" name=""/>
                 <wp:cNvGraphicFramePr>
                   <a:graphicFrameLocks xmlns:a="http://schemas.openxmlformats.org/drawingml/2006/main" noChangeAspect="1"/>
                 </wp:cNvGraphicFramePr>
@@ -1897,7 +2099,7 @@
                         <pic:nvPr/>
                       </pic:nvPicPr>
                       <pic:blipFill rotWithShape="1">
-                        <a:blip r:embed="rId21"/>
+                        <a:blip r:embed="rId22"/>
                         <a:stretch/>
                       </pic:blipFill>
                       <pic:spPr bwMode="auto">
@@ -1936,8 +2138,8 @@
                 <v:path o:extrusionok="f" gradientshapeok="t" o:connecttype="rect"/>
                 <o:lock v:ext="edit" aspectratio="t"/>
               </v:shapetype>
-              <v:shape id="_x0000_i12" o:spid="_x0000_s12" type="#_x0000_t75" style="width:145.63pt;height:282.27pt;mso-wrap-distance-left:0.00pt;mso-wrap-distance-top:0.00pt;mso-wrap-distance-right:0.00pt;mso-wrap-distance-bottom:0.00pt;z-index:1;" stroked="false">
-                <v:imagedata r:id="rId21" o:title=""/>
+              <v:shape id="_x0000_i13" o:spid="_x0000_s13" type="#_x0000_t75" style="width:145.63pt;height:282.27pt;mso-wrap-distance-left:0.00pt;mso-wrap-distance-top:0.00pt;mso-wrap-distance-right:0.00pt;mso-wrap-distance-bottom:0.00pt;z-index:1;" stroked="false">
+                <v:imagedata r:id="rId22" o:title=""/>
                 <o:lock v:ext="edit" rotation="t"/>
               </v:shape>
             </w:pict>
@@ -1946,19 +2148,13 @@
       </w:r>
       <w:r>
         <w:rPr>
-          <w:highlight w:val="none"/>
-          <w:lang w:val="pl-PL" w:bidi="pl-PL"/>
+          <w:lang w:val="pl-PL"/>
         </w:rPr>
       </w:r>
       <w:r>
         <w:rPr>
           <w:highlight w:val="none"/>
           <w:lang w:val="pl-PL" w:bidi="pl-PL"/>
-        </w:rPr>
-      </w:r>
-      <w:r>
-        <w:rPr>
-          <w:lang w:val="pl-PL"/>
         </w:rPr>
       </w:r>
     </w:p>
@@ -1984,24 +2180,29 @@
           <w:lang w:val="pl-PL"/>
         </w:rPr>
       </w:r>
-    </w:p>
-    <w:p>
-      <w:pPr>
-        <w:pBdr/>
-        <w:spacing/>
-        <w:ind/>
-        <w:rPr>
-          <w:highlight w:val="none"/>
-          <w:lang w:val="pl-PL" w:bidi="pl-PL"/>
-        </w:rPr>
-      </w:pPr>
       <w:r>
         <w:rPr>
           <w:highlight w:val="none"/>
           <w:lang w:val="pl-PL" w:bidi="pl-PL"/>
         </w:rPr>
       </w:r>
-      <w:r/>
+    </w:p>
+    <w:p>
+      <w:pPr>
+        <w:pBdr/>
+        <w:spacing/>
+        <w:ind/>
+        <w:rPr>
+          <w:highlight w:val="none"/>
+          <w:lang w:val="pl-PL" w:bidi="pl-PL"/>
+        </w:rPr>
+      </w:pPr>
+      <w:r>
+        <w:rPr>
+          <w:highlight w:val="none"/>
+          <w:lang w:val="pl-PL" w:bidi="pl-PL"/>
+        </w:rPr>
+      </w:r>
       <w:r>
         <mc:AlternateContent>
           <mc:Choice Requires="wpg">
@@ -2009,7 +2210,7 @@
               <wp:inline xmlns:wp="http://schemas.openxmlformats.org/drawingml/2006/wordprocessingDrawing" distT="0" distB="0" distL="0" distR="0">
                 <wp:extent cx="1924523" cy="3728166"/>
                 <wp:effectExtent l="0" t="0" r="0" b="0"/>
-                <wp:docPr id="14" name=""/>
+                <wp:docPr id="15" name=""/>
                 <wp:cNvGraphicFramePr>
                   <a:graphicFrameLocks xmlns:a="http://schemas.openxmlformats.org/drawingml/2006/main" noChangeAspect="1"/>
                 </wp:cNvGraphicFramePr>
@@ -2024,13 +2225,13 @@
                         <pic:nvPr/>
                       </pic:nvPicPr>
                       <pic:blipFill rotWithShape="1">
-                        <a:blip r:embed="rId22"/>
+                        <a:blip r:embed="rId23"/>
                         <a:stretch/>
                       </pic:blipFill>
                       <pic:spPr bwMode="auto">
                         <a:xfrm flipH="0" flipV="0">
                           <a:off x="0" y="0"/>
-                          <a:ext cx="1924522" cy="3728166"/>
+                          <a:ext cx="1924521" cy="3728166"/>
                         </a:xfrm>
                         <a:prstGeom prst="rect">
                           <a:avLst/>
@@ -2063,24 +2264,23 @@
                 <v:path o:extrusionok="f" gradientshapeok="t" o:connecttype="rect"/>
                 <o:lock v:ext="edit" aspectratio="t"/>
               </v:shapetype>
-              <v:shape id="_x0000_i13" o:spid="_x0000_s13" type="#_x0000_t75" style="width:151.54pt;height:293.56pt;mso-wrap-distance-left:0.00pt;mso-wrap-distance-top:0.00pt;mso-wrap-distance-right:0.00pt;mso-wrap-distance-bottom:0.00pt;z-index:1;" stroked="false">
-                <v:imagedata r:id="rId22" o:title=""/>
+              <v:shape id="_x0000_i14" o:spid="_x0000_s14" type="#_x0000_t75" style="width:151.54pt;height:293.56pt;mso-wrap-distance-left:0.00pt;mso-wrap-distance-top:0.00pt;mso-wrap-distance-right:0.00pt;mso-wrap-distance-bottom:0.00pt;z-index:1;" stroked="false">
+                <v:imagedata r:id="rId23" o:title=""/>
                 <o:lock v:ext="edit" rotation="t"/>
               </v:shape>
             </w:pict>
           </mc:Fallback>
         </mc:AlternateContent>
       </w:r>
-      <w:r/>
+      <w:r>
+        <w:rPr>
+          <w:lang w:val="pl-PL"/>
+        </w:rPr>
+      </w:r>
       <w:r>
         <w:rPr>
           <w:highlight w:val="none"/>
           <w:lang w:val="pl-PL" w:bidi="pl-PL"/>
-        </w:rPr>
-      </w:r>
-      <w:r>
-        <w:rPr>
-          <w:lang w:val="pl-PL"/>
         </w:rPr>
       </w:r>
     </w:p>
@@ -2104,6 +2304,12 @@
       <w:r>
         <w:rPr>
           <w:lang w:val="pl-PL"/>
+        </w:rPr>
+      </w:r>
+      <w:r>
+        <w:rPr>
+          <w:highlight w:val="none"/>
+          <w:lang w:val="pl-PL" w:bidi="pl-PL"/>
         </w:rPr>
       </w:r>
     </w:p>
@@ -2130,7 +2336,7 @@
               <wp:inline xmlns:wp="http://schemas.openxmlformats.org/drawingml/2006/wordprocessingDrawing" distT="0" distB="0" distL="0" distR="0">
                 <wp:extent cx="1877328" cy="3643862"/>
                 <wp:effectExtent l="0" t="0" r="0" b="0"/>
-                <wp:docPr id="15" name=""/>
+                <wp:docPr id="16" name=""/>
                 <wp:cNvGraphicFramePr>
                   <a:graphicFrameLocks xmlns:a="http://schemas.openxmlformats.org/drawingml/2006/main" noChangeAspect="1"/>
                 </wp:cNvGraphicFramePr>
@@ -2145,7 +2351,7 @@
                         <pic:nvPr/>
                       </pic:nvPicPr>
                       <pic:blipFill rotWithShape="1">
-                        <a:blip r:embed="rId23"/>
+                        <a:blip r:embed="rId24"/>
                         <a:stretch/>
                       </pic:blipFill>
                       <pic:spPr bwMode="auto">
@@ -2184,8 +2390,8 @@
                 <v:path o:extrusionok="f" gradientshapeok="t" o:connecttype="rect"/>
                 <o:lock v:ext="edit" aspectratio="t"/>
               </v:shapetype>
-              <v:shape id="_x0000_i14" o:spid="_x0000_s14" type="#_x0000_t75" style="width:147.82pt;height:286.92pt;mso-wrap-distance-left:0.00pt;mso-wrap-distance-top:0.00pt;mso-wrap-distance-right:0.00pt;mso-wrap-distance-bottom:0.00pt;z-index:1;" stroked="false">
-                <v:imagedata r:id="rId23" o:title=""/>
+              <v:shape id="_x0000_i15" o:spid="_x0000_s15" type="#_x0000_t75" style="width:147.82pt;height:286.92pt;mso-wrap-distance-left:0.00pt;mso-wrap-distance-top:0.00pt;mso-wrap-distance-right:0.00pt;mso-wrap-distance-bottom:0.00pt;z-index:1;" stroked="false">
+                <v:imagedata r:id="rId24" o:title=""/>
                 <o:lock v:ext="edit" rotation="t"/>
               </v:shape>
             </w:pict>
@@ -2194,19 +2400,13 @@
       </w:r>
       <w:r>
         <w:rPr>
-          <w:highlight w:val="none"/>
-          <w:lang w:val="pl-PL" w:bidi="pl-PL"/>
+          <w:lang w:val="pl-PL"/>
         </w:rPr>
       </w:r>
       <w:r>
         <w:rPr>
           <w:highlight w:val="none"/>
           <w:lang w:val="pl-PL" w:bidi="pl-PL"/>
-        </w:rPr>
-      </w:r>
-      <w:r>
-        <w:rPr>
-          <w:lang w:val="pl-PL"/>
         </w:rPr>
       </w:r>
     </w:p>
@@ -2229,13 +2429,13 @@
       </w:r>
       <w:r>
         <w:rPr>
-          <w:highlight w:val="none"/>
-          <w:lang w:val="pl-PL" w:bidi="pl-PL"/>
+          <w:lang w:val="pl-PL"/>
         </w:rPr>
       </w:r>
       <w:r>
         <w:rPr>
-          <w:lang w:val="pl-PL"/>
+          <w:highlight w:val="none"/>
+          <w:lang w:val="pl-PL" w:bidi="pl-PL"/>
         </w:rPr>
       </w:r>
     </w:p>
@@ -2261,7 +2461,7 @@
               <wp:inline xmlns:wp="http://schemas.openxmlformats.org/drawingml/2006/wordprocessingDrawing" distT="0" distB="0" distL="0" distR="0">
                 <wp:extent cx="1923620" cy="3730066"/>
                 <wp:effectExtent l="0" t="0" r="0" b="0"/>
-                <wp:docPr id="16" name=""/>
+                <wp:docPr id="17" name=""/>
                 <wp:cNvGraphicFramePr>
                   <a:graphicFrameLocks xmlns:a="http://schemas.openxmlformats.org/drawingml/2006/main" noChangeAspect="1"/>
                 </wp:cNvGraphicFramePr>
@@ -2276,13 +2476,13 @@
                         <pic:nvPr/>
                       </pic:nvPicPr>
                       <pic:blipFill rotWithShape="1">
-                        <a:blip r:embed="rId24"/>
+                        <a:blip r:embed="rId25"/>
                         <a:stretch/>
                       </pic:blipFill>
                       <pic:spPr bwMode="auto">
                         <a:xfrm flipH="0" flipV="0">
                           <a:off x="0" y="0"/>
-                          <a:ext cx="1923620" cy="3730066"/>
+                          <a:ext cx="1923620" cy="3730065"/>
                         </a:xfrm>
                         <a:prstGeom prst="rect">
                           <a:avLst/>
@@ -2315,8 +2515,8 @@
                 <v:path o:extrusionok="f" gradientshapeok="t" o:connecttype="rect"/>
                 <o:lock v:ext="edit" aspectratio="t"/>
               </v:shapetype>
-              <v:shape id="_x0000_i15" o:spid="_x0000_s15" type="#_x0000_t75" style="width:151.47pt;height:293.71pt;mso-wrap-distance-left:0.00pt;mso-wrap-distance-top:0.00pt;mso-wrap-distance-right:0.00pt;mso-wrap-distance-bottom:0.00pt;z-index:1;" stroked="false">
-                <v:imagedata r:id="rId24" o:title=""/>
+              <v:shape id="_x0000_i16" o:spid="_x0000_s16" type="#_x0000_t75" style="width:151.47pt;height:293.71pt;mso-wrap-distance-left:0.00pt;mso-wrap-distance-top:0.00pt;mso-wrap-distance-right:0.00pt;mso-wrap-distance-bottom:0.00pt;z-index:1;" stroked="false">
+                <v:imagedata r:id="rId25" o:title=""/>
                 <o:lock v:ext="edit" rotation="t"/>
               </v:shape>
             </w:pict>
@@ -2331,14 +2531,7 @@
       </w:r>
       <w:r>
         <w:rPr>
-          <w:highlight w:val="none"/>
-          <w:lang w:val="pl-PL" w:bidi="pl-PL"/>
-        </w:rPr>
-      </w:r>
-      <w:r>
-        <w:rPr>
-          <w:highlight w:val="none"/>
-          <w:lang w:val="pl-PL" w:bidi="pl-PL"/>
+          <w:lang w:val="pl-PL"/>
         </w:rPr>
       </w:r>
     </w:p>
@@ -2352,12 +2545,6 @@
           <w:lang w:val="pl-PL"/>
         </w:rPr>
       </w:pPr>
-      <w:r>
-        <w:rPr>
-          <w:lang w:val="pl-PL"/>
-        </w:rPr>
-      </w:r>
-      <w:r/>
       <w:r>
         <w:rPr>
           <w:lang w:val="pl-PL"/>
@@ -2367,16 +2554,16 @@
         <w:rPr>
           <w:lang w:val="pl-PL"/>
         </w:rPr>
+        <w:t xml:space="preserve">Pomiar butelki z 300ml wody</w:t>
       </w:r>
-      <w:r/>
       <w:r>
         <w:rPr>
           <w:lang w:val="pl-PL"/>
         </w:rPr>
-        <w:t xml:space="preserve">Pomiar butelki z 300ml wody</w:t>
       </w:r>
       <w:r>
         <w:rPr>
+          <w:highlight w:val="none"/>
           <w:lang w:val="pl-PL"/>
         </w:rPr>
       </w:r>
@@ -2404,7 +2591,7 @@
               <wp:inline xmlns:wp="http://schemas.openxmlformats.org/drawingml/2006/wordprocessingDrawing" distT="0" distB="0" distL="0" distR="0">
                 <wp:extent cx="2189384" cy="4213462"/>
                 <wp:effectExtent l="0" t="0" r="0" b="0"/>
-                <wp:docPr id="17" name=""/>
+                <wp:docPr id="18" name=""/>
                 <wp:cNvGraphicFramePr>
                   <a:graphicFrameLocks xmlns:a="http://schemas.openxmlformats.org/drawingml/2006/main" noChangeAspect="1"/>
                 </wp:cNvGraphicFramePr>
@@ -2419,7 +2606,7 @@
                         <pic:nvPr/>
                       </pic:nvPicPr>
                       <pic:blipFill rotWithShape="1">
-                        <a:blip r:embed="rId25"/>
+                        <a:blip r:embed="rId26"/>
                         <a:stretch/>
                       </pic:blipFill>
                       <pic:spPr bwMode="auto">
@@ -2458,8 +2645,8 @@
                 <v:path o:extrusionok="f" gradientshapeok="t" o:connecttype="rect"/>
                 <o:lock v:ext="edit" aspectratio="t"/>
               </v:shapetype>
-              <v:shape id="_x0000_i16" o:spid="_x0000_s16" type="#_x0000_t75" style="width:172.39pt;height:331.77pt;mso-wrap-distance-left:0.00pt;mso-wrap-distance-top:0.00pt;mso-wrap-distance-right:0.00pt;mso-wrap-distance-bottom:0.00pt;z-index:1;" stroked="false">
-                <v:imagedata r:id="rId25" o:title=""/>
+              <v:shape id="_x0000_i17" o:spid="_x0000_s17" type="#_x0000_t75" style="width:172.39pt;height:331.77pt;mso-wrap-distance-left:0.00pt;mso-wrap-distance-top:0.00pt;mso-wrap-distance-right:0.00pt;mso-wrap-distance-bottom:0.00pt;z-index:1;" stroked="false">
+                <v:imagedata r:id="rId26" o:title=""/>
                 <o:lock v:ext="edit" rotation="t"/>
               </v:shape>
             </w:pict>
@@ -2478,17 +2665,11 @@
           <w:lang w:val="pl-PL" w:bidi="pl-PL"/>
         </w:rPr>
       </w:r>
-      <w:r>
-        <w:rPr>
-          <w:highlight w:val="none"/>
-          <w:lang w:val="pl-PL" w:bidi="pl-PL"/>
-        </w:rPr>
-      </w:r>
     </w:p>
     <w:p>
       <w:pPr>
         <w:pBdr/>
-        <w:shd w:val="nil"/>
+        <w:shd w:val="nil" w:color="auto"/>
         <w:spacing/>
         <w:ind/>
         <w:rPr>
@@ -2536,6 +2717,12 @@
       <w:r>
         <w:rPr>
           <w:lang w:val="pl-PL"/>
+        </w:rPr>
+      </w:r>
+      <w:r>
+        <w:rPr>
+          <w:highlight w:val="none"/>
+          <w:lang w:val="pl-PL" w:bidi="pl-PL"/>
         </w:rPr>
       </w:r>
     </w:p>
@@ -2584,6 +2771,12 @@
                 <w:lang w:val="pl-PL"/>
               </w:rPr>
             </w:r>
+            <w:r>
+              <w:rPr>
+                <w:highlight w:val="none"/>
+                <w:lang w:val="pl-PL" w:bidi="pl-PL"/>
+              </w:rPr>
+            </w:r>
           </w:p>
         </w:tc>
         <w:tc>
@@ -2617,6 +2810,12 @@
                 <w:lang w:val="pl-PL"/>
               </w:rPr>
             </w:r>
+            <w:r>
+              <w:rPr>
+                <w:highlight w:val="none"/>
+                <w:lang w:val="pl-PL" w:bidi="pl-PL"/>
+              </w:rPr>
+            </w:r>
           </w:p>
         </w:tc>
         <w:tc>
@@ -2647,7 +2846,6 @@
               </w:rPr>
               <w:t xml:space="preserve">Błąd</w:t>
             </w:r>
-            <w:r/>
             <w:r/>
           </w:p>
         </w:tc>
@@ -2685,6 +2883,12 @@
                 <w:lang w:val="pl-PL"/>
               </w:rPr>
             </w:r>
+            <w:r>
+              <w:rPr>
+                <w:highlight w:val="none"/>
+                <w:lang w:val="pl-PL" w:bidi="pl-PL"/>
+              </w:rPr>
+            </w:r>
           </w:p>
         </w:tc>
         <w:tc>
@@ -2718,6 +2922,12 @@
                 <w:lang w:val="pl-PL"/>
               </w:rPr>
             </w:r>
+            <w:r>
+              <w:rPr>
+                <w:highlight w:val="none"/>
+                <w:lang w:val="pl-PL" w:bidi="pl-PL"/>
+              </w:rPr>
+            </w:r>
           </w:p>
         </w:tc>
         <w:tc>
@@ -2748,7 +2958,6 @@
               </w:rPr>
               <w:t xml:space="preserve">23</w:t>
             </w:r>
-            <w:r/>
             <w:r/>
           </w:p>
         </w:tc>
@@ -2788,6 +2997,12 @@
                 <w:lang w:val="pl-PL"/>
               </w:rPr>
             </w:r>
+            <w:r>
+              <w:rPr>
+                <w:highlight w:val="none"/>
+                <w:lang w:val="pl-PL" w:bidi="pl-PL"/>
+              </w:rPr>
+            </w:r>
           </w:p>
         </w:tc>
         <w:tc>
@@ -2821,6 +3036,12 @@
                 <w:lang w:val="pl-PL"/>
               </w:rPr>
             </w:r>
+            <w:r>
+              <w:rPr>
+                <w:highlight w:val="none"/>
+                <w:lang w:val="pl-PL" w:bidi="pl-PL"/>
+              </w:rPr>
+            </w:r>
           </w:p>
         </w:tc>
         <w:tc>
@@ -2851,7 +3072,6 @@
               </w:rPr>
               <w:t xml:space="preserve">26</w:t>
             </w:r>
-            <w:r/>
             <w:r/>
           </w:p>
         </w:tc>
@@ -2889,6 +3109,12 @@
                 <w:lang w:val="pl-PL"/>
               </w:rPr>
             </w:r>
+            <w:r>
+              <w:rPr>
+                <w:highlight w:val="none"/>
+                <w:lang w:val="pl-PL" w:bidi="pl-PL"/>
+              </w:rPr>
+            </w:r>
           </w:p>
         </w:tc>
         <w:tc>
@@ -2922,6 +3148,12 @@
                 <w:lang w:val="pl-PL"/>
               </w:rPr>
             </w:r>
+            <w:r>
+              <w:rPr>
+                <w:highlight w:val="none"/>
+                <w:lang w:val="pl-PL" w:bidi="pl-PL"/>
+              </w:rPr>
+            </w:r>
           </w:p>
         </w:tc>
         <w:tc>
@@ -2952,7 +3184,6 @@
               </w:rPr>
               <w:t xml:space="preserve">32</w:t>
             </w:r>
-            <w:r/>
             <w:r/>
           </w:p>
         </w:tc>
@@ -2990,6 +3221,12 @@
                 <w:lang w:val="pl-PL"/>
               </w:rPr>
             </w:r>
+            <w:r>
+              <w:rPr>
+                <w:highlight w:val="none"/>
+                <w:lang w:val="pl-PL" w:bidi="pl-PL"/>
+              </w:rPr>
+            </w:r>
           </w:p>
         </w:tc>
         <w:tc>
@@ -3023,6 +3260,12 @@
                 <w:lang w:val="pl-PL"/>
               </w:rPr>
             </w:r>
+            <w:r>
+              <w:rPr>
+                <w:highlight w:val="none"/>
+                <w:lang w:val="pl-PL" w:bidi="pl-PL"/>
+              </w:rPr>
+            </w:r>
           </w:p>
         </w:tc>
         <w:tc>
@@ -3054,7 +3297,6 @@
               <w:t xml:space="preserve">68</w:t>
             </w:r>
             <w:r/>
-            <w:r/>
           </w:p>
         </w:tc>
       </w:tr>
@@ -3069,12 +3311,6 @@
           <w:lang w:val="pl-PL" w:bidi="pl-PL"/>
         </w:rPr>
       </w:pPr>
-      <w:r>
-        <w:rPr>
-          <w:highlight w:val="none"/>
-          <w:lang w:val="pl-PL" w:bidi="pl-PL"/>
-        </w:rPr>
-      </w:r>
       <w:r>
         <w:rPr>
           <w:highlight w:val="none"/>
@@ -3086,15 +3322,58 @@
           <wp:inline distT="0" distB="0" distL="0" distR="0">
             <wp:extent cx="2949208" cy="2941185"/>
             <wp:effectExtent l="4762" t="4762" r="4762" b="4762"/>
-            <wp:docPr id="18" name=""/>
+            <wp:docPr id="19" name=""/>
             <wp:cNvGraphicFramePr/>
             <a:graphic xmlns:a="http://schemas.openxmlformats.org/drawingml/2006/main">
               <a:graphicData uri="http://schemas.openxmlformats.org/drawingml/2006/chart">
-                <c:chart xmlns:c="http://schemas.openxmlformats.org/drawingml/2006/chart" xmlns:r="http://schemas.openxmlformats.org/officeDocument/2006/relationships" r:id="rId26"/>
+                <c:chart xmlns:c="http://schemas.openxmlformats.org/drawingml/2006/chart" xmlns:r="http://schemas.openxmlformats.org/officeDocument/2006/relationships" r:id="rId27"/>
               </a:graphicData>
             </a:graphic>
           </wp:inline>
         </w:drawing>
+      </w:r>
+      <w:r>
+        <w:rPr>
+          <w:lang w:val="pl-PL"/>
+        </w:rPr>
+      </w:r>
+      <w:r>
+        <w:rPr>
+          <w:highlight w:val="none"/>
+          <w:lang w:val="pl-PL" w:bidi="pl-PL"/>
+        </w:rPr>
+      </w:r>
+    </w:p>
+    <w:p>
+      <w:pPr>
+        <w:pBdr/>
+        <w:spacing/>
+        <w:ind/>
+        <w:jc w:val="both"/>
+        <w:rPr>
+          <w:lang w:val="pl-PL"/>
+        </w:rPr>
+      </w:pPr>
+      <w:r>
+        <w:rPr>
+          <w:highlight w:val="none"/>
+          <w:lang w:val="pl-PL" w:bidi="pl-PL"/>
+        </w:rPr>
+        <w:t xml:space="preserve">Jak widać wyniki rzeczywiste nie pokrywają się w pełni z teorią. Według mnie może to być spowodowane otoczeniem w jakim znajduje się butelka. Moja stała na dosyć dużym stole co mogło zredukować wartość częstotliwości harmonicznej układu</w:t>
+      </w:r>
+      <w:r>
+        <w:rPr>
+          <w:highlight w:val="none"/>
+          <w:lang w:val="pl-PL" w:bidi="pl-PL"/>
+        </w:rPr>
+        <w:t xml:space="preserve">. Istnieją też warunki na które nie mamy wpływu jak g</w:t>
+      </w:r>
+      <w:r>
+        <w:rPr>
+          <w:highlight w:val="none"/>
+          <w:lang w:val="pl-PL" w:bidi="pl-PL"/>
+        </w:rPr>
+        <w:t xml:space="preserve">ęstość powietrza na którą wpływ ma wilgotność powietrza oraz ciśnienie atmosferyczne. Błąd ludzki również ma wpływ na wyniki badań, bardzo ciężko było znaleźć idealne ustawienie twarzy względem butelki oraz utrzymać stałą prędkość wydmuchiwanego powietrza.</w:t>
       </w:r>
       <w:r>
         <w:rPr>
@@ -3113,37 +3392,6 @@
         <w:pBdr/>
         <w:spacing/>
         <w:ind/>
-        <w:jc w:val="both"/>
-        <w:rPr>
-          <w:lang w:val="pl-PL"/>
-        </w:rPr>
-      </w:pPr>
-      <w:r>
-        <w:rPr>
-          <w:highlight w:val="none"/>
-          <w:lang w:val="pl-PL" w:bidi="pl-PL"/>
-        </w:rPr>
-        <w:t xml:space="preserve">Jak widać wyniki rzeczywiste nie pokrywają się w pełni z teorią. Według mnie może to być spowodowane otoczeniem w jakim znajduje się butelka. Moja stała na dosyć dużym stole co mogło zredukować wartość częstotliwości harmonicznej układu</w:t>
-      </w:r>
-      <w:r>
-        <w:rPr>
-          <w:highlight w:val="none"/>
-          <w:lang w:val="pl-PL" w:bidi="pl-PL"/>
-        </w:rPr>
-        <w:t xml:space="preserve">. Istnieją też warunki na które nie mamy wpływu jak gęstość powietrza na którą wpływ ma wilgotność powietrza oraz ciśnienie atmosferyczne. Błąd ludzki również ma wpływ na wyniki badań, bardzo ciężko było znaleźć idealne ustawienie twarzy względem butelki oraz utrzymać stałą prędkość wydmuchiwanego powietrza.</w:t>
-      </w:r>
-      <w:r>
-        <w:rPr>
-          <w:highlight w:val="none"/>
-          <w:lang w:val="pl-PL" w:bidi="pl-PL"/>
-        </w:rPr>
-      </w:r>
-    </w:p>
-    <w:p>
-      <w:pPr>
-        <w:pBdr/>
-        <w:spacing/>
-        <w:ind/>
         <w:rPr>
           <w:lang w:val="pl-PL"/>
         </w:rPr>
@@ -3162,8 +3410,7 @@
       </w:r>
       <w:r>
         <w:rPr>
-          <w:highlight w:val="none"/>
-          <w:lang w:val="pl-PL" w:bidi="pl-PL"/>
+          <w:lang w:val="pl-PL"/>
         </w:rPr>
       </w:r>
     </w:p>
@@ -34307,6 +34554,7 @@
         <c:dLbls>
           <c:showBubbleSize val="0"/>
           <c:showCatName val="0"/>
+          <c:showLeaderLines val="0"/>
           <c:showLegendKey val="0"/>
           <c:showPercent val="0"/>
           <c:showSerName val="0"/>

</xml_diff>